<commit_message>
Continuing work on week 6 project
</commit_message>
<xml_diff>
--- a/Week_4/Labs/4.3_Flask_Part_2_Lab.docx
+++ b/Week_4/Labs/4.3_Flask_Part_2_Lab.docx
@@ -81,16 +81,7 @@
         <w:contextualSpacing/>
       </w:pPr>
       <w:r>
-        <w:t>In “</w:t>
-      </w:r>
-      <w:r>
-        <w:rPr>
-          <w:rFonts w:ascii="Consolas" w:hAnsi="Consolas"/>
-        </w:rPr>
-        <w:t>main.html</w:t>
-      </w:r>
-      <w:r>
-        <w:t>”, add a form under the table listing the cookies. This form is only going to have 3 elements:</w:t>
+        <w:t>In “main.html”, add a form under the table listing the cookies. This form is only going to have 3 elements:</w:t>
       </w:r>
     </w:p>
     <w:p>
@@ -172,51 +163,22 @@
         <w:contextualSpacing/>
       </w:pPr>
       <w:r>
-        <w:t>Create a new endpoint in “</w:t>
-      </w:r>
-      <w:r>
-        <w:rPr>
-          <w:rFonts w:ascii="Consolas" w:hAnsi="Consolas"/>
-        </w:rPr>
-        <w:t>cookie_tracker.py</w:t>
-      </w:r>
-      <w:r>
-        <w:t>”. Inside this endpoint, simply log the input for now so that you see the data in the server log, and return some sort of success m</w:t>
-      </w:r>
-      <w:r>
-        <w:t xml:space="preserve">essage in JSON format like so: </w:t>
-      </w:r>
-      <w:r>
-        <w:br/>
-      </w:r>
-      <w:r>
-        <w:rPr>
-          <w:rFonts w:ascii="Consolas" w:eastAsia="Source Code Pro" w:hAnsi="Consolas" w:cs="Source Code Pro"/>
-        </w:rPr>
-        <w:t xml:space="preserve">return </w:t>
+        <w:t xml:space="preserve">In “cookie_tracker.py”, make an additional import: </w:t>
+      </w:r>
+      <w:r>
+        <w:rPr>
+          <w:rFonts w:ascii="Consolas" w:eastAsia="Consolas" w:hAnsi="Consolas" w:cs="Consolas"/>
+        </w:rPr>
+        <w:t xml:space="preserve">from flask import </w:t>
       </w:r>
       <w:proofErr w:type="spellStart"/>
-      <w:proofErr w:type="gramStart"/>
-      <w:r>
-        <w:rPr>
-          <w:rFonts w:ascii="Consolas" w:eastAsia="Source Code Pro" w:hAnsi="Consolas" w:cs="Source Code Pro"/>
-        </w:rPr>
-        <w:t>json.dumps</w:t>
+      <w:r>
+        <w:rPr>
+          <w:rFonts w:ascii="Consolas" w:eastAsia="Consolas" w:hAnsi="Consolas" w:cs="Consolas"/>
+        </w:rPr>
+        <w:t>jsonify</w:t>
       </w:r>
       <w:proofErr w:type="spellEnd"/>
-      <w:r>
-        <w:rPr>
-          <w:rFonts w:ascii="Consolas" w:eastAsia="Source Code Pro" w:hAnsi="Consolas" w:cs="Source Code Pro"/>
-        </w:rPr>
-        <w:t>(</w:t>
-      </w:r>
-      <w:proofErr w:type="gramEnd"/>
-      <w:r>
-        <w:rPr>
-          <w:rFonts w:ascii="Consolas" w:eastAsia="Source Code Pro" w:hAnsi="Consolas" w:cs="Source Code Pro"/>
-        </w:rPr>
-        <w:t>'{"message": "success!"}')</w:t>
-      </w:r>
     </w:p>
     <w:p>
       <w:pPr>
@@ -229,18 +191,58 @@
         <w:contextualSpacing/>
       </w:pPr>
       <w:r>
-        <w:t xml:space="preserve">In main.js, issue an AJAX POST request to the new endpoint, passing the JSON data </w:t>
-      </w:r>
+        <w:t xml:space="preserve">Create a new endpoint in “cookie_tracker.py”. Inside this endpoint, simply log the input for now </w:t>
+      </w:r>
+      <w:r>
+        <w:t xml:space="preserve">so that you see the data in the server log, and return some sort of success message in JSON format like so: </w:t>
+      </w:r>
+      <w:r>
+        <w:br/>
+      </w:r>
+      <w:r>
+        <w:rPr>
+          <w:rFonts w:ascii="Consolas" w:eastAsia="Source Code Pro" w:hAnsi="Consolas" w:cs="Source Code Pro"/>
+        </w:rPr>
+        <w:t xml:space="preserve">return </w:t>
+      </w:r>
+      <w:proofErr w:type="spellStart"/>
       <w:proofErr w:type="gramStart"/>
       <w:r>
-        <w:t>you</w:t>
+        <w:rPr>
+          <w:rFonts w:ascii="Consolas" w:eastAsia="Source Code Pro" w:hAnsi="Consolas" w:cs="Source Code Pro"/>
+        </w:rPr>
+        <w:t>jsonify</w:t>
+      </w:r>
+      <w:proofErr w:type="spellEnd"/>
+      <w:r>
+        <w:rPr>
+          <w:rFonts w:ascii="Consolas" w:eastAsia="Source Code Pro" w:hAnsi="Consolas" w:cs="Source Code Pro"/>
+        </w:rPr>
+        <w:t>(</w:t>
       </w:r>
       <w:proofErr w:type="gramEnd"/>
       <w:r>
-        <w:t xml:space="preserve"> created in step 3 as the body. In the POST request’s callback, issue an alert with the data t</w:t>
-      </w:r>
-      <w:r>
-        <w:t>hat was returned.</w:t>
+        <w:rPr>
+          <w:rFonts w:ascii="Consolas" w:eastAsia="Source Code Pro" w:hAnsi="Consolas" w:cs="Source Code Pro"/>
+        </w:rPr>
+        <w:t>{"message": "success!"}), 200</w:t>
+      </w:r>
+    </w:p>
+    <w:p>
+      <w:pPr>
+        <w:pStyle w:val="normal0"/>
+        <w:numPr>
+          <w:ilvl w:val="0"/>
+          <w:numId w:val="1"/>
+        </w:numPr>
+        <w:ind w:hanging="360"/>
+        <w:contextualSpacing/>
+      </w:pPr>
+      <w:r>
+        <w:t xml:space="preserve">In main.js, issue an AJAX POST request to the new endpoint, passing the JSON data you created in step </w:t>
+      </w:r>
+      <w:r>
+        <w:t>3 as the body. In the POST request’s callback, log the data that was returned in the console.</w:t>
       </w:r>
     </w:p>
     <w:p>
@@ -266,20 +268,22 @@
         </w:r>
       </w:hyperlink>
       <w:r>
-        <w:t xml:space="preserve"> you should see something like this (don’t worry about matching styling):</w:t>
-      </w:r>
-    </w:p>
-    <w:p>
-      <w:pPr>
-        <w:pStyle w:val="normal0"/>
-      </w:pPr>
-      <w:bookmarkStart w:id="0" w:name="_GoBack"/>
+        <w:t xml:space="preserve"> you should see something like this (don’t worry a</w:t>
+      </w:r>
+      <w:r>
+        <w:t>bout matching styling):</w:t>
+      </w:r>
+    </w:p>
+    <w:p>
+      <w:pPr>
+        <w:pStyle w:val="normal0"/>
+      </w:pPr>
       <w:r>
         <w:rPr>
           <w:noProof/>
         </w:rPr>
         <w:drawing>
-          <wp:inline distT="114300" distB="114300" distL="114300" distR="114300" wp14:anchorId="11FAA769" wp14:editId="57F5264F">
+          <wp:inline distT="114300" distB="114300" distL="114300" distR="114300" wp14:anchorId="7724C981" wp14:editId="59534CCD">
             <wp:extent cx="5943600" cy="1943100"/>
             <wp:effectExtent l="0" t="0" r="0" b="0"/>
             <wp:docPr id="1" name="image01.png" descr="Screen Shot 2017-04-09 at 9.30.04 PM.png"/>
@@ -315,7 +319,6 @@
         </w:drawing>
       </w:r>
     </w:p>
-    <w:bookmarkEnd w:id="0"/>
     <w:p>
       <w:pPr>
         <w:pStyle w:val="normal0"/>
@@ -327,14 +330,11 @@
         <w:contextualSpacing/>
       </w:pPr>
       <w:r>
-        <w:t>When you fill out a cookie name and rating and hit</w:t>
-      </w:r>
-      <w:r>
-        <w:t xml:space="preserve"> submit, you should see an alert pop up saying </w:t>
-      </w:r>
-      <w:r>
-        <w:rPr>
-          <w:rFonts w:ascii="Consolas" w:hAnsi="Consolas"/>
+        <w:t xml:space="preserve">When you fill out a cookie name and rating and hit submit, you should see a console log with </w:t>
+      </w:r>
+      <w:r>
+        <w:rPr>
+          <w:rFonts w:ascii="Consolas" w:eastAsia="Consolas" w:hAnsi="Consolas" w:cs="Consolas"/>
         </w:rPr>
         <w:t>{“message”: “success!”}</w:t>
       </w:r>
@@ -366,7 +366,21 @@
         <w:rPr>
           <w:rFonts w:ascii="Consolas" w:eastAsia="Source Code Pro" w:hAnsi="Consolas" w:cs="Source Code Pro"/>
         </w:rPr>
-        <w:t>ImmutableMultiDict</w:t>
+        <w:t>Imm</w:t>
+      </w:r>
+      <w:r>
+        <w:rPr>
+          <w:rFonts w:ascii="Consolas" w:eastAsia="Source Code Pro" w:hAnsi="Consolas" w:cs="Source Code Pro"/>
+        </w:rPr>
+        <w:t>utableMul</w:t>
+      </w:r>
+      <w:bookmarkStart w:id="0" w:name="_GoBack"/>
+      <w:bookmarkEnd w:id="0"/>
+      <w:r>
+        <w:rPr>
+          <w:rFonts w:ascii="Consolas" w:eastAsia="Source Code Pro" w:hAnsi="Consolas" w:cs="Source Code Pro"/>
+        </w:rPr>
+        <w:t>tiDict</w:t>
       </w:r>
       <w:proofErr w:type="spellEnd"/>
       <w:r>
@@ -394,13 +408,7 @@
         <w:rPr>
           <w:rFonts w:ascii="Consolas" w:eastAsia="Source Code Pro" w:hAnsi="Consolas" w:cs="Source Code Pro"/>
         </w:rPr>
-        <w:t xml:space="preserve"> velvet')]) 127.0.0.1 -</w:t>
-      </w:r>
-      <w:r>
-        <w:rPr>
-          <w:rFonts w:ascii="Consolas" w:eastAsia="Source Code Pro" w:hAnsi="Consolas" w:cs="Source Code Pro"/>
-        </w:rPr>
-        <w:t xml:space="preserve"> - [24/Mar/2017 14:05:32] "POST /cookie HTTP/1.1" 200 -</w:t>
+        <w:t xml:space="preserve"> velvet')]) 127.0.0.1 - - [24/Mar/2017 14:05:32] "POST /cookie HTTP/1.1" 200 -</w:t>
       </w:r>
     </w:p>
     <w:sectPr>
@@ -416,9 +424,9 @@
 <file path=word/numbering.xml><?xml version="1.0" encoding="utf-8"?>
 <w:numbering xmlns:wpc="http://schemas.microsoft.com/office/word/2010/wordprocessingCanvas" xmlns:mo="http://schemas.microsoft.com/office/mac/office/2008/main" xmlns:mc="http://schemas.openxmlformats.org/markup-compatibility/2006" xmlns:mv="urn:schemas-microsoft-com:mac:vml" xmlns:o="urn:schemas-microsoft-com:office:office" xmlns:r="http://schemas.openxmlformats.org/officeDocument/2006/relationships" xmlns:m="http://schemas.openxmlformats.org/officeDocument/2006/math" xmlns:v="urn:schemas-microsoft-com:vml" xmlns:wp14="http://schemas.microsoft.com/office/word/2010/wordprocessingDrawing" xmlns:wp="http://schemas.openxmlformats.org/drawingml/2006/wordprocessingDrawing" xmlns:w10="urn:schemas-microsoft-com:office:word" xmlns:w="http://schemas.openxmlformats.org/wordprocessingml/2006/main" xmlns:w14="http://schemas.microsoft.com/office/word/2010/wordml" xmlns:wpg="http://schemas.microsoft.com/office/word/2010/wordprocessingGroup" xmlns:wpi="http://schemas.microsoft.com/office/word/2010/wordprocessingInk" xmlns:wne="http://schemas.microsoft.com/office/word/2006/wordml" xmlns:wps="http://schemas.microsoft.com/office/word/2010/wordprocessingShape" mc:Ignorable="w14 wp14">
   <w:abstractNum w:abstractNumId="0">
-    <w:nsid w:val="09215D76"/>
+    <w:nsid w:val="28F33012"/>
     <w:multiLevelType w:val="multilevel"/>
-    <w:tmpl w:val="896ECBFC"/>
+    <w:tmpl w:val="CD7A6B32"/>
     <w:lvl w:ilvl="0">
       <w:start w:val="1"/>
       <w:numFmt w:val="decimal"/>
@@ -860,7 +868,7 @@
     <w:uiPriority w:val="99"/>
     <w:semiHidden/>
     <w:unhideWhenUsed/>
-    <w:rsid w:val="00C05672"/>
+    <w:rsid w:val="00A50739"/>
     <w:pPr>
       <w:spacing w:line="240" w:lineRule="auto"/>
     </w:pPr>
@@ -876,7 +884,7 @@
     <w:link w:val="BalloonText"/>
     <w:uiPriority w:val="99"/>
     <w:semiHidden/>
-    <w:rsid w:val="00C05672"/>
+    <w:rsid w:val="00A50739"/>
     <w:rPr>
       <w:rFonts w:ascii="Lucida Grande" w:hAnsi="Lucida Grande" w:cs="Lucida Grande"/>
       <w:sz w:val="18"/>
@@ -1212,7 +1220,7 @@
     <w:uiPriority w:val="99"/>
     <w:semiHidden/>
     <w:unhideWhenUsed/>
-    <w:rsid w:val="00C05672"/>
+    <w:rsid w:val="00A50739"/>
     <w:pPr>
       <w:spacing w:line="240" w:lineRule="auto"/>
     </w:pPr>
@@ -1228,7 +1236,7 @@
     <w:link w:val="BalloonText"/>
     <w:uiPriority w:val="99"/>
     <w:semiHidden/>
-    <w:rsid w:val="00C05672"/>
+    <w:rsid w:val="00A50739"/>
     <w:rPr>
       <w:rFonts w:ascii="Lucida Grande" w:hAnsi="Lucida Grande" w:cs="Lucida Grande"/>
       <w:sz w:val="18"/>

</xml_diff>